<commit_message>
the first doc change commit
</commit_message>
<xml_diff>
--- a/doc Test.docx
+++ b/doc Test.docx
@@ -254,32 +254,14 @@
                       <w:rFonts w:ascii="맑은 고딕" w:hAnsi="맑은 고딕"/>
                     </w:rPr>
                   </w:pPr>
-                  <w:sdt>
-                    <w:sdtPr>
-                      <w:rPr>
-                        <w:rFonts w:ascii="맑은 고딕" w:hAnsi="맑은 고딕" w:hint="eastAsia"/>
-                      </w:rPr>
-                      <w:alias w:val="날짜 입력:"/>
-                      <w:tag w:val="날짜 입력:"/>
-                      <w:id w:val="168685134"/>
-                      <w:placeholder>
-                        <w:docPart w:val="C9714D7E738243A2AC18BED6D47E74E2"/>
-                      </w:placeholder>
-                      <w:temporary/>
-                      <w:showingPlcHdr/>
-                      <w15:appearance w15:val="hidden"/>
-                    </w:sdtPr>
-                    <w:sdtEndPr/>
-                    <w:sdtContent>
-                      <w:r>
-                        <w:rPr>
-                          <w:rFonts w:ascii="맑은 고딕" w:hAnsi="맑은 고딕" w:hint="eastAsia"/>
-                          <w:lang w:val="ko-KR" w:bidi="ko-KR"/>
-                        </w:rPr>
-                        <w:t>날짜</w:t>
-                      </w:r>
-                    </w:sdtContent>
-                  </w:sdt>
+                  <w:r>
+                    <w:rPr>
+                      <w:rFonts w:ascii="맑은 고딕" w:hAnsi="맑은 고딕"/>
+                    </w:rPr>
+                    <w:t>2020-01-01</w:t>
+                  </w:r>
+                  <w:bookmarkStart w:id="0" w:name="_GoBack"/>
+                  <w:bookmarkEnd w:id="0"/>
                 </w:p>
                 <w:p>
                   <w:pPr>
@@ -632,7 +614,6 @@
                     </w:sdtPr>
                     <w:sdtEndPr/>
                     <w:sdtContent>
-                      <w:bookmarkStart w:id="0" w:name="_GoBack"/>
                       <w:r>
                         <w:rPr>
                           <w:rFonts w:ascii="맑은 고딕" w:hAnsi="맑은 고딕" w:hint="eastAsia"/>
@@ -640,7 +621,6 @@
                         </w:rPr>
                         <w:t>전자 메일</w:t>
                       </w:r>
-                      <w:bookmarkEnd w:id="0"/>
                     </w:sdtContent>
                   </w:sdt>
                 </w:p>
@@ -824,13 +804,12 @@
   <w:sdt>
     <w:sdtPr>
       <w:rPr>
-        <w:rFonts w:ascii="맑은 고딕" w:hAnsi="맑은 고딕"/>
+        <w:rFonts w:ascii="맑은 고딕" w:hAnsi="맑은 고딕" w:hint="eastAsia"/>
       </w:rPr>
       <w:alias w:val="이름 입력:"/>
       <w:tag w:val="이름 입력:"/>
       <w:id w:val="894705151"/>
       <w:placeholder/>
-      <w:showingPlcHdr/>
       <w:dataBinding w:prefixMappings="xmlns:ns0='http://purl.org/dc/elements/1.1/' xmlns:ns1='http://schemas.openxmlformats.org/package/2006/metadata/core-properties' " w:xpath="/ns1:coreProperties[1]/ns1:keywords[1]" w:storeItemID="{6C3C8BC8-F283-45AE-878A-BAB7291924A1}"/>
       <w15:appearance w15:val="hidden"/>
       <w:text/>
@@ -840,16 +819,16 @@
       <w:p>
         <w:pPr>
           <w:pStyle w:val="a3"/>
+          <w:jc w:val="left"/>
           <w:rPr>
             <w:rFonts w:ascii="맑은 고딕" w:hAnsi="맑은 고딕"/>
           </w:rPr>
         </w:pPr>
         <w:r>
           <w:rPr>
-            <w:rFonts w:ascii="맑은 고딕" w:hAnsi="맑은 고딕"/>
-            <w:lang w:val="ko-KR" w:bidi="ko-KR"/>
+            <w:rFonts w:ascii="맑은 고딕" w:hAnsi="맑은 고딕" w:hint="eastAsia"/>
           </w:rPr>
-          <w:t>이름</w:t>
+          <w:t>홍길동</w:t>
         </w:r>
       </w:p>
     </w:sdtContent>
@@ -3418,36 +3397,6 @@
     </w:docPart>
     <w:docPart>
       <w:docPartPr>
-        <w:name w:val="C9714D7E738243A2AC18BED6D47E74E2"/>
-        <w:category>
-          <w:name w:val="일반"/>
-          <w:gallery w:val="placeholder"/>
-        </w:category>
-        <w:types>
-          <w:type w:val="bbPlcHdr"/>
-        </w:types>
-        <w:behaviors>
-          <w:behavior w:val="content"/>
-        </w:behaviors>
-        <w:guid w:val="{E2994F44-F0AE-46A4-94D3-5AE3162768F6}"/>
-      </w:docPartPr>
-      <w:docPartBody>
-        <w:p>
-          <w:pPr>
-            <w:pStyle w:val="C9714D7E738243A2AC18BED6D47E74E2"/>
-          </w:pPr>
-          <w:r>
-            <w:rPr>
-              <w:rFonts w:ascii="맑은 고딕" w:hAnsi="맑은 고딕" w:hint="eastAsia"/>
-              <w:lang w:val="ko-KR" w:bidi="ko-KR"/>
-            </w:rPr>
-            <w:t>날짜</w:t>
-          </w:r>
-        </w:p>
-      </w:docPartBody>
-    </w:docPart>
-    <w:docPart>
-      <w:docPartPr>
         <w:name w:val="51E5024F17FD4227968FF07559C9922C"/>
         <w:category>
           <w:name w:val="일반"/>
@@ -5094,8 +5043,8 @@
     <w:compatSetting w:name="differentiateMultirowTableHeaders" w:uri="http://schemas.microsoft.com/office/word" w:val="1"/>
   </w:compat>
   <w:rsids>
-    <w:rsidRoot w:val="0092198A"/>
-    <w:rsid w:val="0092198A"/>
+    <w:rsidRoot w:val="00A87717"/>
+    <w:rsid w:val="00A87717"/>
   </w:rsids>
   <m:mathPr>
     <m:mathFont m:val="Cambria Math"/>

</xml_diff>